<commit_message>
Adding meeting notes for 17/03/25
</commit_message>
<xml_diff>
--- a/Daily meetings/Meeting 16-03-25.docx
+++ b/Daily meetings/Meeting 16-03-25.docx
@@ -569,6 +569,9 @@
       </w:r>
       <w:r>
         <w:t xml:space="preserve"> CRUD functionality for instructo</w:t>
+      </w:r>
+      <w:r>
+        <w:t>r table</w:t>
       </w:r>
     </w:p>
     <w:p>
@@ -2121,6 +2124,7 @@
   <w:style w:type="character" w:default="1" w:styleId="DefaultParagraphFont">
     <w:name w:val="Default Paragraph Font"/>
     <w:uiPriority w:val="1"/>
+    <w:semiHidden/>
     <w:unhideWhenUsed/>
   </w:style>
   <w:style w:type="table" w:default="1" w:styleId="TableNormal">

</xml_diff>